<commit_message>
implement create job route : to be tested
</commit_message>
<xml_diff>
--- a/db/crm_notes.docx
+++ b/db/crm_notes.docx
@@ -13,15 +13,7 @@
         <w:rPr>
           <w:b/>
         </w:rPr>
-        <w:t>Merge b</w:t>
-      </w:r>
-      <w:bookmarkStart w:id="0" w:name="_GoBack"/>
-      <w:bookmarkEnd w:id="0"/>
-      <w:r>
-        <w:rPr>
-          <w:b/>
-        </w:rPr>
-        <w:t>oth residential &amp; commercial client and return one result set</w:t>
+        <w:t>Merge both residential &amp; commercial client and return one result set</w:t>
       </w:r>
     </w:p>
     <w:p>
@@ -123,11 +115,50 @@
     </w:p>
     <w:p>
       <w:r>
-        <w:t>LEFT JOIN customers ON customer_areas.fk_customer_id = cust</w:t>
-      </w:r>
-      <w:r>
-        <w:t>omers.id</w:t>
-      </w:r>
+        <w:t>LEFT JOIN customers ON customer_areas.fk_customer_id = customers.id</w:t>
+      </w:r>
+    </w:p>
+    <w:p>
+      <w:pPr>
+        <w:rPr>
+          <w:b/>
+        </w:rPr>
+      </w:pPr>
+      <w:r>
+        <w:rPr>
+          <w:b/>
+        </w:rPr>
+        <w:t>JOB ROUTES TO BE DEVELOPED</w:t>
+      </w:r>
+    </w:p>
+    <w:p>
+      <w:pPr>
+        <w:pStyle w:val="ListParagraph"/>
+        <w:numPr>
+          <w:ilvl w:val="0"/>
+          <w:numId w:val="1"/>
+        </w:numPr>
+      </w:pPr>
+      <w:r>
+        <w:t>Find all jobs relating to a specific client</w:t>
+      </w:r>
+    </w:p>
+    <w:p>
+      <w:pPr>
+        <w:pStyle w:val="ListParagraph"/>
+        <w:numPr>
+          <w:ilvl w:val="0"/>
+          <w:numId w:val="1"/>
+        </w:numPr>
+      </w:pPr>
+      <w:r>
+        <w:t>Find all jobs and the client relating to that job</w:t>
+      </w:r>
+    </w:p>
+    <w:p>
+      <w:pPr>
+        <w:pStyle w:val="ListParagraph"/>
+      </w:pPr>
     </w:p>
     <w:p>
       <w:pPr>
@@ -259,7 +290,6 @@
     <w:p/>
     <w:p/>
     <w:p/>
-    <w:p/>
     <w:p>
       <w:pPr>
         <w:rPr>
@@ -411,6 +441,102 @@
       </w:r>
     </w:p>
     <w:p/>
+    <w:p/>
+    <w:p/>
+    <w:p/>
+    <w:p>
+      <w:pPr>
+        <w:rPr>
+          <w:b/>
+        </w:rPr>
+      </w:pPr>
+    </w:p>
+    <w:p>
+      <w:pPr>
+        <w:rPr>
+          <w:b/>
+        </w:rPr>
+      </w:pPr>
+      <w:bookmarkStart w:id="0" w:name="_GoBack"/>
+      <w:bookmarkEnd w:id="0"/>
+      <w:r>
+        <w:rPr>
+          <w:b/>
+        </w:rPr>
+        <w:lastRenderedPageBreak/>
+        <w:t>Product params</w:t>
+      </w:r>
+    </w:p>
+    <w:p>
+      <w:r>
+        <w:t>name:Lisoprone</w:t>
+      </w:r>
+    </w:p>
+    <w:p>
+      <w:r>
+        <w:t xml:space="preserve">descripton:Cleans rugs </w:t>
+      </w:r>
+    </w:p>
+    <w:p>
+      <w:r>
+        <w:t>unit_cost:1000</w:t>
+      </w:r>
+    </w:p>
+    <w:p>
+      <w:r>
+        <w:t>selling_cost:1200</w:t>
+      </w:r>
+    </w:p>
+    <w:p>
+      <w:r>
+        <w:t>discount:300</w:t>
+      </w:r>
+    </w:p>
+    <w:p>
+      <w:r>
+        <w:t>discount_type:F</w:t>
+      </w:r>
+    </w:p>
+    <w:p>
+      <w:r>
+        <w:t>tax_type:F</w:t>
+      </w:r>
+    </w:p>
+    <w:p>
+      <w:r>
+        <w:t>tax: 200</w:t>
+      </w:r>
+    </w:p>
+    <w:p>
+      <w:r>
+        <w:t>quantity: 20</w:t>
+      </w:r>
+    </w:p>
+    <w:p>
+      <w:r>
+        <w:t>dilution:1.5L</w:t>
+      </w:r>
+    </w:p>
+    <w:p>
+      <w:r>
+        <w:t>application: mixtured with 10L of water</w:t>
+      </w:r>
+    </w:p>
+    <w:p>
+      <w:r>
+        <w:t>unit_id: 1</w:t>
+      </w:r>
+    </w:p>
+    <w:p>
+      <w:r>
+        <w:t>category_id: 1</w:t>
+      </w:r>
+    </w:p>
+    <w:p>
+      <w:r>
+        <w:t>usage_unit:Area</w:t>
+      </w:r>
+    </w:p>
     <w:sectPr>
       <w:pgSz w:w="12240" w:h="15840"/>
       <w:pgMar w:top="1440" w:right="1440" w:bottom="1440" w:left="1440" w:header="720" w:footer="720" w:gutter="0"/>
@@ -469,6 +595,103 @@
     </w:p>
   </w:footnote>
 </w:footnotes>
+</file>
+
+<file path=word/numbering.xml><?xml version="1.0" encoding="utf-8"?>
+<w:numbering xmlns:wpc="http://schemas.microsoft.com/office/word/2010/wordprocessingCanvas" xmlns:cx="http://schemas.microsoft.com/office/drawing/2014/chartex" xmlns:cx1="http://schemas.microsoft.com/office/drawing/2015/9/8/chartex" xmlns:cx2="http://schemas.microsoft.com/office/drawing/2015/10/21/chartex" xmlns:cx3="http://schemas.microsoft.com/office/drawing/2016/5/9/chartex" xmlns:cx4="http://schemas.microsoft.com/office/drawing/2016/5/10/chartex" xmlns:cx5="http://schemas.microsoft.com/office/drawing/2016/5/11/chartex" xmlns:mc="http://schemas.openxmlformats.org/markup-compatibility/2006" xmlns:o="urn:schemas-microsoft-com:office:office" xmlns:r="http://schemas.openxmlformats.org/officeDocument/2006/relationships" xmlns:m="http://schemas.openxmlformats.org/officeDocument/2006/math" xmlns:v="urn:schemas-microsoft-com:vml" xmlns:wp14="http://schemas.microsoft.com/office/word/2010/wordprocessingDrawing" xmlns:wp="http://schemas.openxmlformats.org/drawingml/2006/wordprocessingDrawing" xmlns:w10="urn:schemas-microsoft-com:office:word" xmlns:w="http://schemas.openxmlformats.org/wordprocessingml/2006/main" xmlns:w14="http://schemas.microsoft.com/office/word/2010/wordml" xmlns:w15="http://schemas.microsoft.com/office/word/2012/wordml" xmlns:w16se="http://schemas.microsoft.com/office/word/2015/wordml/symex" xmlns:wpg="http://schemas.microsoft.com/office/word/2010/wordprocessingGroup" xmlns:wpi="http://schemas.microsoft.com/office/word/2010/wordprocessingInk" xmlns:wne="http://schemas.microsoft.com/office/word/2006/wordml" xmlns:wps="http://schemas.microsoft.com/office/word/2010/wordprocessingShape" mc:Ignorable="w14 w15 w16se wp14">
+  <w:abstractNum w:abstractNumId="0" w15:restartNumberingAfterBreak="0">
+    <w:nsid w:val="69E66ACB"/>
+    <w:multiLevelType w:val="hybridMultilevel"/>
+    <w:tmpl w:val="B3C6438A"/>
+    <w:lvl w:ilvl="0" w:tplc="0409000F">
+      <w:start w:val="1"/>
+      <w:numFmt w:val="decimal"/>
+      <w:lvlText w:val="%1."/>
+      <w:lvlJc w:val="left"/>
+      <w:pPr>
+        <w:ind w:left="720" w:hanging="360"/>
+      </w:pPr>
+      <w:rPr>
+        <w:rFonts w:hint="default"/>
+      </w:rPr>
+    </w:lvl>
+    <w:lvl w:ilvl="1" w:tplc="04090019" w:tentative="1">
+      <w:start w:val="1"/>
+      <w:numFmt w:val="lowerLetter"/>
+      <w:lvlText w:val="%2."/>
+      <w:lvlJc w:val="left"/>
+      <w:pPr>
+        <w:ind w:left="1440" w:hanging="360"/>
+      </w:pPr>
+    </w:lvl>
+    <w:lvl w:ilvl="2" w:tplc="0409001B" w:tentative="1">
+      <w:start w:val="1"/>
+      <w:numFmt w:val="lowerRoman"/>
+      <w:lvlText w:val="%3."/>
+      <w:lvlJc w:val="right"/>
+      <w:pPr>
+        <w:ind w:left="2160" w:hanging="180"/>
+      </w:pPr>
+    </w:lvl>
+    <w:lvl w:ilvl="3" w:tplc="0409000F" w:tentative="1">
+      <w:start w:val="1"/>
+      <w:numFmt w:val="decimal"/>
+      <w:lvlText w:val="%4."/>
+      <w:lvlJc w:val="left"/>
+      <w:pPr>
+        <w:ind w:left="2880" w:hanging="360"/>
+      </w:pPr>
+    </w:lvl>
+    <w:lvl w:ilvl="4" w:tplc="04090019" w:tentative="1">
+      <w:start w:val="1"/>
+      <w:numFmt w:val="lowerLetter"/>
+      <w:lvlText w:val="%5."/>
+      <w:lvlJc w:val="left"/>
+      <w:pPr>
+        <w:ind w:left="3600" w:hanging="360"/>
+      </w:pPr>
+    </w:lvl>
+    <w:lvl w:ilvl="5" w:tplc="0409001B" w:tentative="1">
+      <w:start w:val="1"/>
+      <w:numFmt w:val="lowerRoman"/>
+      <w:lvlText w:val="%6."/>
+      <w:lvlJc w:val="right"/>
+      <w:pPr>
+        <w:ind w:left="4320" w:hanging="180"/>
+      </w:pPr>
+    </w:lvl>
+    <w:lvl w:ilvl="6" w:tplc="0409000F" w:tentative="1">
+      <w:start w:val="1"/>
+      <w:numFmt w:val="decimal"/>
+      <w:lvlText w:val="%7."/>
+      <w:lvlJc w:val="left"/>
+      <w:pPr>
+        <w:ind w:left="5040" w:hanging="360"/>
+      </w:pPr>
+    </w:lvl>
+    <w:lvl w:ilvl="7" w:tplc="04090019" w:tentative="1">
+      <w:start w:val="1"/>
+      <w:numFmt w:val="lowerLetter"/>
+      <w:lvlText w:val="%8."/>
+      <w:lvlJc w:val="left"/>
+      <w:pPr>
+        <w:ind w:left="5760" w:hanging="360"/>
+      </w:pPr>
+    </w:lvl>
+    <w:lvl w:ilvl="8" w:tplc="0409001B" w:tentative="1">
+      <w:start w:val="1"/>
+      <w:numFmt w:val="lowerRoman"/>
+      <w:lvlText w:val="%9."/>
+      <w:lvlJc w:val="right"/>
+      <w:pPr>
+        <w:ind w:left="6480" w:hanging="180"/>
+      </w:pPr>
+    </w:lvl>
+  </w:abstractNum>
+  <w:num w:numId="1">
+    <w:abstractNumId w:val="0"/>
+  </w:num>
+</w:numbering>
 </file>
 
 <file path=word/styles.xml><?xml version="1.0" encoding="utf-8"?>
@@ -939,6 +1162,17 @@
     <w:uiPriority w:val="99"/>
     <w:rsid w:val="00706955"/>
   </w:style>
+  <w:style w:type="paragraph" w:styleId="ListParagraph">
+    <w:name w:val="List Paragraph"/>
+    <w:basedOn w:val="Normal"/>
+    <w:uiPriority w:val="34"/>
+    <w:qFormat/>
+    <w:rsid w:val="00B75965"/>
+    <w:pPr>
+      <w:ind w:left="720"/>
+      <w:contextualSpacing/>
+    </w:pPr>
+  </w:style>
 </w:styles>
 </file>
 

</xml_diff>